<commit_message>
actualizacion 27/06 - 5:10 pm
</commit_message>
<xml_diff>
--- a/Proyecto P.docx
+++ b/Proyecto P.docx
@@ -370,6 +370,24 @@
           <w:rFonts w:ascii="Monserrat" w:hAnsi="Monserrat"/>
         </w:rPr>
         <w:t>Paralelizar segmentos de código</w:t>
+      </w:r>
+    </w:p>
+    <w:p>
+      <w:pPr>
+        <w:pStyle w:val="Normal"/>
+        <w:numPr>
+          <w:ilvl w:val="0"/>
+          <w:numId w:val="3"/>
+        </w:numPr>
+        <w:rPr>
+          <w:rFonts w:ascii="Monserrat" w:hAnsi="Monserrat"/>
+        </w:rPr>
+      </w:pPr>
+      <w:r>
+        <w:rPr>
+          <w:rFonts w:ascii="Monserrat" w:hAnsi="Monserrat"/>
+        </w:rPr>
+        <w:t>Desarrollo paralelo del algoritmo</w:t>
       </w:r>
     </w:p>
     <w:p>

</xml_diff>

<commit_message>
Actualizacion al 01/07 ---> 16:20 pm
</commit_message>
<xml_diff>
--- a/Proyecto P.docx
+++ b/Proyecto P.docx
@@ -191,15 +191,29 @@
           <w:ilvl w:val="0"/>
           <w:numId w:val="2"/>
         </w:numPr>
-        <w:rPr>
-          <w:rFonts w:ascii="Monserrat" w:hAnsi="Monserrat"/>
-        </w:rPr>
+        <w:rPr/>
       </w:pPr>
       <w:r>
         <w:rPr>
           <w:rFonts w:ascii="Monserrat" w:hAnsi="Monserrat"/>
         </w:rPr>
         <w:t>Crear Excel de salida con una sala por hoja</w:t>
+      </w:r>
+    </w:p>
+    <w:p>
+      <w:pPr>
+        <w:pStyle w:val="Normal"/>
+        <w:numPr>
+          <w:ilvl w:val="0"/>
+          <w:numId w:val="2"/>
+        </w:numPr>
+        <w:rPr/>
+      </w:pPr>
+      <w:r>
+        <w:rPr>
+          <w:rFonts w:ascii="Monserrat" w:hAnsi="Monserrat"/>
+        </w:rPr>
+        <w:t>Crear vector con códigos de curso para obtener posteriormente horas semanales</w:t>
       </w:r>
     </w:p>
     <w:p>
@@ -307,33 +321,13 @@
           <w:ilvl w:val="0"/>
           <w:numId w:val="3"/>
         </w:numPr>
-        <w:rPr>
-          <w:rFonts w:ascii="Monserrat" w:hAnsi="Monserrat"/>
-        </w:rPr>
+        <w:rPr/>
       </w:pPr>
       <w:r>
         <w:rPr>
           <w:rFonts w:ascii="Monserrat" w:hAnsi="Monserrat"/>
         </w:rPr>
         <w:t xml:space="preserve">Restricción salas INF </w:t>
-      </w:r>
-    </w:p>
-    <w:p>
-      <w:pPr>
-        <w:pStyle w:val="Normal"/>
-        <w:numPr>
-          <w:ilvl w:val="0"/>
-          <w:numId w:val="3"/>
-        </w:numPr>
-        <w:rPr>
-          <w:rFonts w:ascii="Monserrat" w:hAnsi="Monserrat"/>
-        </w:rPr>
-      </w:pPr>
-      <w:r>
-        <w:rPr>
-          <w:rFonts w:ascii="Monserrat" w:hAnsi="Monserrat"/>
-        </w:rPr>
-        <w:t>Crear vector con códigos de curso para obtener posteriormente horas semanales.</w:t>
       </w:r>
     </w:p>
     <w:p>
@@ -540,15 +534,7 @@
           <w:sz w:val="22"/>
           <w:szCs w:val="22"/>
         </w:rPr>
-        <w:t>Enlace git: https://github.com/vfaurec/Proyecto_Horari</w:t>
-      </w:r>
-      <w:r>
-        <w:rPr>
-          <w:rFonts w:eastAsia="Montserrat" w:cs="Montserrat" w:ascii="Montserrat" w:hAnsi="Montserrat"/>
-          <w:sz w:val="22"/>
-          <w:szCs w:val="22"/>
-        </w:rPr>
-        <w:t>o</w:t>
+        <w:t>Enlace git: https://github.com/vfaurec/Proyecto_Horario</w:t>
       </w:r>
     </w:p>
     <w:p>
@@ -846,8 +832,7 @@
       </w:pPr>
       <w:r>
         <w:rPr>
-          <w:sz w:val="22"/>
-          <w:szCs w:val="22"/>
+          <w:rFonts w:ascii="Monserrat" w:hAnsi="Monserrat"/>
         </w:rPr>
       </w:r>
     </w:p>
@@ -1162,11 +1147,7 @@
           <w:ilvl w:val="0"/>
           <w:numId w:val="4"/>
         </w:numPr>
-        <w:rPr>
-          <w:rFonts w:ascii="Monserrat" w:hAnsi="Monserrat"/>
-          <w:sz w:val="22"/>
-          <w:szCs w:val="22"/>
-        </w:rPr>
+        <w:rPr/>
       </w:pPr>
       <w:r>
         <w:rPr>
@@ -1203,6 +1184,7 @@
       </w:pPr>
       <w:rPr>
         <w:rFonts w:ascii="Wingdings" w:hAnsi="Wingdings" w:cs="Wingdings" w:hint="default"/>
+        <w:sz w:val="22"/>
         <w:rFonts w:cs="OpenSymbol"/>
       </w:rPr>
     </w:lvl>
@@ -1625,6 +1607,7 @@
       </w:pPr>
       <w:rPr>
         <w:rFonts w:ascii="Symbol" w:hAnsi="Symbol" w:cs="Symbol" w:hint="default"/>
+        <w:sz w:val="22"/>
         <w:rFonts w:cs="OpenSymbol"/>
       </w:rPr>
     </w:lvl>
@@ -1887,7 +1870,7 @@
     <w:qFormat/>
     <w:pPr>
       <w:widowControl w:val="false"/>
-      <w:overflowPunct w:val="true"/>
+      <w:overflowPunct w:val="false"/>
       <w:bidi w:val="0"/>
       <w:spacing w:lineRule="auto" w:line="276"/>
       <w:jc w:val="left"/>
@@ -6257,6 +6240,277 @@
       <w:u w:val="single"/>
     </w:rPr>
   </w:style>
+  <w:style w:type="character" w:styleId="ListLabel562">
+    <w:name w:val="ListLabel 562"/>
+    <w:qFormat/>
+    <w:rPr>
+      <w:rFonts w:cs="OpenSymbol"/>
+      <w:sz w:val="22"/>
+    </w:rPr>
+  </w:style>
+  <w:style w:type="character" w:styleId="ListLabel563">
+    <w:name w:val="ListLabel 563"/>
+    <w:qFormat/>
+    <w:rPr>
+      <w:rFonts w:cs="OpenSymbol"/>
+      <w:u w:val="none"/>
+    </w:rPr>
+  </w:style>
+  <w:style w:type="character" w:styleId="ListLabel564">
+    <w:name w:val="ListLabel 564"/>
+    <w:qFormat/>
+    <w:rPr>
+      <w:rFonts w:cs="OpenSymbol"/>
+      <w:u w:val="none"/>
+    </w:rPr>
+  </w:style>
+  <w:style w:type="character" w:styleId="ListLabel565">
+    <w:name w:val="ListLabel 565"/>
+    <w:qFormat/>
+    <w:rPr>
+      <w:rFonts w:cs="OpenSymbol"/>
+      <w:u w:val="none"/>
+    </w:rPr>
+  </w:style>
+  <w:style w:type="character" w:styleId="ListLabel566">
+    <w:name w:val="ListLabel 566"/>
+    <w:qFormat/>
+    <w:rPr>
+      <w:rFonts w:cs="OpenSymbol"/>
+      <w:u w:val="none"/>
+    </w:rPr>
+  </w:style>
+  <w:style w:type="character" w:styleId="ListLabel567">
+    <w:name w:val="ListLabel 567"/>
+    <w:qFormat/>
+    <w:rPr>
+      <w:rFonts w:cs="OpenSymbol"/>
+      <w:u w:val="none"/>
+    </w:rPr>
+  </w:style>
+  <w:style w:type="character" w:styleId="ListLabel568">
+    <w:name w:val="ListLabel 568"/>
+    <w:qFormat/>
+    <w:rPr>
+      <w:rFonts w:cs="OpenSymbol"/>
+      <w:u w:val="none"/>
+    </w:rPr>
+  </w:style>
+  <w:style w:type="character" w:styleId="ListLabel569">
+    <w:name w:val="ListLabel 569"/>
+    <w:qFormat/>
+    <w:rPr>
+      <w:rFonts w:cs="OpenSymbol"/>
+      <w:u w:val="none"/>
+    </w:rPr>
+  </w:style>
+  <w:style w:type="character" w:styleId="ListLabel570">
+    <w:name w:val="ListLabel 570"/>
+    <w:qFormat/>
+    <w:rPr>
+      <w:rFonts w:cs="OpenSymbol"/>
+      <w:u w:val="none"/>
+    </w:rPr>
+  </w:style>
+  <w:style w:type="character" w:styleId="ListLabel571">
+    <w:name w:val="ListLabel 571"/>
+    <w:qFormat/>
+    <w:rPr>
+      <w:rFonts w:ascii="Monserrat" w:hAnsi="Monserrat" w:cs="OpenSymbol"/>
+    </w:rPr>
+  </w:style>
+  <w:style w:type="character" w:styleId="ListLabel572">
+    <w:name w:val="ListLabel 572"/>
+    <w:qFormat/>
+    <w:rPr>
+      <w:rFonts w:cs="OpenSymbol"/>
+    </w:rPr>
+  </w:style>
+  <w:style w:type="character" w:styleId="ListLabel573">
+    <w:name w:val="ListLabel 573"/>
+    <w:qFormat/>
+    <w:rPr>
+      <w:rFonts w:cs="OpenSymbol"/>
+    </w:rPr>
+  </w:style>
+  <w:style w:type="character" w:styleId="ListLabel574">
+    <w:name w:val="ListLabel 574"/>
+    <w:qFormat/>
+    <w:rPr>
+      <w:rFonts w:cs="OpenSymbol"/>
+    </w:rPr>
+  </w:style>
+  <w:style w:type="character" w:styleId="ListLabel575">
+    <w:name w:val="ListLabel 575"/>
+    <w:qFormat/>
+    <w:rPr>
+      <w:rFonts w:cs="OpenSymbol"/>
+    </w:rPr>
+  </w:style>
+  <w:style w:type="character" w:styleId="ListLabel576">
+    <w:name w:val="ListLabel 576"/>
+    <w:qFormat/>
+    <w:rPr>
+      <w:rFonts w:cs="OpenSymbol"/>
+    </w:rPr>
+  </w:style>
+  <w:style w:type="character" w:styleId="ListLabel577">
+    <w:name w:val="ListLabel 577"/>
+    <w:qFormat/>
+    <w:rPr>
+      <w:rFonts w:cs="OpenSymbol"/>
+    </w:rPr>
+  </w:style>
+  <w:style w:type="character" w:styleId="ListLabel578">
+    <w:name w:val="ListLabel 578"/>
+    <w:qFormat/>
+    <w:rPr>
+      <w:rFonts w:cs="OpenSymbol"/>
+    </w:rPr>
+  </w:style>
+  <w:style w:type="character" w:styleId="ListLabel579">
+    <w:name w:val="ListLabel 579"/>
+    <w:qFormat/>
+    <w:rPr>
+      <w:rFonts w:cs="OpenSymbol"/>
+    </w:rPr>
+  </w:style>
+  <w:style w:type="character" w:styleId="ListLabel580">
+    <w:name w:val="ListLabel 580"/>
+    <w:qFormat/>
+    <w:rPr>
+      <w:rFonts w:ascii="Monserrat" w:hAnsi="Monserrat" w:cs="OpenSymbol"/>
+    </w:rPr>
+  </w:style>
+  <w:style w:type="character" w:styleId="ListLabel581">
+    <w:name w:val="ListLabel 581"/>
+    <w:qFormat/>
+    <w:rPr>
+      <w:rFonts w:cs="OpenSymbol"/>
+    </w:rPr>
+  </w:style>
+  <w:style w:type="character" w:styleId="ListLabel582">
+    <w:name w:val="ListLabel 582"/>
+    <w:qFormat/>
+    <w:rPr>
+      <w:rFonts w:cs="OpenSymbol"/>
+    </w:rPr>
+  </w:style>
+  <w:style w:type="character" w:styleId="ListLabel583">
+    <w:name w:val="ListLabel 583"/>
+    <w:qFormat/>
+    <w:rPr>
+      <w:rFonts w:cs="OpenSymbol"/>
+    </w:rPr>
+  </w:style>
+  <w:style w:type="character" w:styleId="ListLabel584">
+    <w:name w:val="ListLabel 584"/>
+    <w:qFormat/>
+    <w:rPr>
+      <w:rFonts w:cs="OpenSymbol"/>
+    </w:rPr>
+  </w:style>
+  <w:style w:type="character" w:styleId="ListLabel585">
+    <w:name w:val="ListLabel 585"/>
+    <w:qFormat/>
+    <w:rPr>
+      <w:rFonts w:cs="OpenSymbol"/>
+    </w:rPr>
+  </w:style>
+  <w:style w:type="character" w:styleId="ListLabel586">
+    <w:name w:val="ListLabel 586"/>
+    <w:qFormat/>
+    <w:rPr>
+      <w:rFonts w:cs="OpenSymbol"/>
+    </w:rPr>
+  </w:style>
+  <w:style w:type="character" w:styleId="ListLabel587">
+    <w:name w:val="ListLabel 587"/>
+    <w:qFormat/>
+    <w:rPr>
+      <w:rFonts w:cs="OpenSymbol"/>
+    </w:rPr>
+  </w:style>
+  <w:style w:type="character" w:styleId="ListLabel588">
+    <w:name w:val="ListLabel 588"/>
+    <w:qFormat/>
+    <w:rPr>
+      <w:rFonts w:cs="OpenSymbol"/>
+    </w:rPr>
+  </w:style>
+  <w:style w:type="character" w:styleId="ListLabel589">
+    <w:name w:val="ListLabel 589"/>
+    <w:qFormat/>
+    <w:rPr>
+      <w:rFonts w:ascii="Monserrat" w:hAnsi="Monserrat" w:cs="OpenSymbol"/>
+      <w:sz w:val="22"/>
+    </w:rPr>
+  </w:style>
+  <w:style w:type="character" w:styleId="ListLabel590">
+    <w:name w:val="ListLabel 590"/>
+    <w:qFormat/>
+    <w:rPr>
+      <w:rFonts w:cs="OpenSymbol"/>
+    </w:rPr>
+  </w:style>
+  <w:style w:type="character" w:styleId="ListLabel591">
+    <w:name w:val="ListLabel 591"/>
+    <w:qFormat/>
+    <w:rPr>
+      <w:rFonts w:cs="OpenSymbol"/>
+    </w:rPr>
+  </w:style>
+  <w:style w:type="character" w:styleId="ListLabel592">
+    <w:name w:val="ListLabel 592"/>
+    <w:qFormat/>
+    <w:rPr>
+      <w:rFonts w:cs="OpenSymbol"/>
+    </w:rPr>
+  </w:style>
+  <w:style w:type="character" w:styleId="ListLabel593">
+    <w:name w:val="ListLabel 593"/>
+    <w:qFormat/>
+    <w:rPr>
+      <w:rFonts w:cs="OpenSymbol"/>
+    </w:rPr>
+  </w:style>
+  <w:style w:type="character" w:styleId="ListLabel594">
+    <w:name w:val="ListLabel 594"/>
+    <w:qFormat/>
+    <w:rPr>
+      <w:rFonts w:cs="OpenSymbol"/>
+    </w:rPr>
+  </w:style>
+  <w:style w:type="character" w:styleId="ListLabel595">
+    <w:name w:val="ListLabel 595"/>
+    <w:qFormat/>
+    <w:rPr>
+      <w:rFonts w:cs="OpenSymbol"/>
+    </w:rPr>
+  </w:style>
+  <w:style w:type="character" w:styleId="ListLabel596">
+    <w:name w:val="ListLabel 596"/>
+    <w:qFormat/>
+    <w:rPr>
+      <w:rFonts w:cs="OpenSymbol"/>
+    </w:rPr>
+  </w:style>
+  <w:style w:type="character" w:styleId="ListLabel597">
+    <w:name w:val="ListLabel 597"/>
+    <w:qFormat/>
+    <w:rPr>
+      <w:rFonts w:cs="OpenSymbol"/>
+    </w:rPr>
+  </w:style>
+  <w:style w:type="character" w:styleId="ListLabel598">
+    <w:name w:val="ListLabel 598"/>
+    <w:qFormat/>
+    <w:rPr>
+      <w:rFonts w:ascii="Montserrat" w:hAnsi="Montserrat" w:eastAsia="Montserrat" w:cs="Montserrat"/>
+      <w:sz w:val="22"/>
+      <w:szCs w:val="22"/>
+    </w:rPr>
+  </w:style>
   <w:style w:type="paragraph" w:styleId="Ttulo">
     <w:name w:val="Título"/>
     <w:basedOn w:val="Normal"/>
@@ -6320,7 +6574,7 @@
     <w:qFormat/>
     <w:pPr>
       <w:widowControl/>
-      <w:overflowPunct w:val="true"/>
+      <w:overflowPunct w:val="false"/>
       <w:bidi w:val="0"/>
       <w:jc w:val="left"/>
     </w:pPr>

</xml_diff>